<commit_message>
update output tables and figs after changing WHEP depth compliance assumption
</commit_message>
<xml_diff>
--- a/output/table_habitat_accessible.docx
+++ b/output/table_habitat_accessible.docx
@@ -3527,6 +3527,24 @@
                 <w:szCs w:val="24"/>
                 <w:color w:val="111111"/>
               </w:rPr>
+              <w:t xml:space="preserve">0.003</w:t>
+            </w:r>
+            <w:r xmlns:w="http://schemas.openxmlformats.org/wordprocessingml/2006/main" xmlns:wp="http://schemas.openxmlformats.org/drawingml/2006/wordprocessingDrawing" xmlns:r="http://schemas.openxmlformats.org/officeDocument/2006/relationships" xmlns:w14="http://schemas.microsoft.com/office/word/2010/wordml">
+              <w:rPr>
+                <w:rFonts w:ascii="Times New Roman" w:hAnsi="Times New Roman" w:eastAsia="Times New Roman" w:cs="Times New Roman"/>
+                <w:sz w:val="24"/>
+                <w:szCs w:val="24"/>
+                <w:color w:val="111111"/>
+              </w:rPr>
+              <w:t xml:space="preserve">‒</w:t>
+            </w:r>
+            <w:r xmlns:w="http://schemas.openxmlformats.org/wordprocessingml/2006/main" xmlns:wp="http://schemas.openxmlformats.org/drawingml/2006/wordprocessingDrawing" xmlns:r="http://schemas.openxmlformats.org/officeDocument/2006/relationships" xmlns:w14="http://schemas.microsoft.com/office/word/2010/wordml">
+              <w:rPr>
+                <w:rFonts w:ascii="Times New Roman" w:hAnsi="Times New Roman" w:eastAsia="Times New Roman" w:cs="Times New Roman"/>
+                <w:sz w:val="24"/>
+                <w:szCs w:val="24"/>
+                <w:color w:val="111111"/>
+              </w:rPr>
               <w:t xml:space="preserve">0.004</w:t>
             </w:r>
             <w:r xmlns:w="http://schemas.openxmlformats.org/wordprocessingml/2006/main" xmlns:wp="http://schemas.openxmlformats.org/drawingml/2006/wordprocessingDrawing" xmlns:r="http://schemas.openxmlformats.org/officeDocument/2006/relationships" xmlns:w14="http://schemas.microsoft.com/office/word/2010/wordml">
@@ -3536,6 +3554,82 @@
                 <w:szCs w:val="24"/>
                 <w:color w:val="111111"/>
               </w:rPr>
+              <w:t xml:space="preserve">)</w:t>
+            </w:r>
+          </w:p>
+        </w:tc>
+        <w:tc>
+          <w:tcPr>
+            <w:tcBorders/>
+            <w:shd w:val="clear" w:color="auto" w:fill="FFFFFF"/>
+            <w:tcMar>
+              <w:top w:w="0" w:type="dxa"/>
+              <w:bottom w:w="0" w:type="dxa"/>
+              <w:left w:w="0" w:type="dxa"/>
+              <w:right w:w="0" w:type="dxa"/>
+            </w:tcMar>
+            <w:vAlign w:val="center"/>
+          </w:tcPr>
+          <w:p>
+            <w:pPr>
+              <w:jc w:val="right"/>
+              <w:spacing w:after="40" w:before="40"/>
+              <w:ind w:firstLine="0" w:left="100" w:right="100"/>
+            </w:pPr>
+            <w:r xmlns:w="http://schemas.openxmlformats.org/wordprocessingml/2006/main" xmlns:wp="http://schemas.openxmlformats.org/drawingml/2006/wordprocessingDrawing" xmlns:r="http://schemas.openxmlformats.org/officeDocument/2006/relationships" xmlns:w14="http://schemas.microsoft.com/office/word/2010/wordml">
+              <w:rPr>
+                <w:rFonts w:ascii="Times New Roman" w:hAnsi="Times New Roman" w:eastAsia="Times New Roman" w:cs="Times New Roman"/>
+                <w:sz w:val="24"/>
+                <w:szCs w:val="24"/>
+                <w:color w:val="111111"/>
+              </w:rPr>
+              <w:t xml:space="preserve">0.004</w:t>
+            </w:r>
+          </w:p>
+        </w:tc>
+        <w:tc>
+          <w:tcPr>
+            <w:tcBorders/>
+            <w:shd w:val="clear" w:color="auto" w:fill="FFFFFF"/>
+            <w:tcMar>
+              <w:top w:w="0" w:type="dxa"/>
+              <w:bottom w:w="0" w:type="dxa"/>
+              <w:left w:w="0" w:type="dxa"/>
+              <w:right w:w="0" w:type="dxa"/>
+            </w:tcMar>
+            <w:vAlign w:val="center"/>
+          </w:tcPr>
+          <w:p>
+            <w:pPr>
+              <w:jc w:val="left"/>
+              <w:spacing w:after="40" w:before="40"/>
+              <w:ind w:firstLine="0" w:left="100" w:right="100"/>
+            </w:pPr>
+            <w:r xmlns:w="http://schemas.openxmlformats.org/wordprocessingml/2006/main" xmlns:wp="http://schemas.openxmlformats.org/drawingml/2006/wordprocessingDrawing" xmlns:r="http://schemas.openxmlformats.org/officeDocument/2006/relationships" xmlns:w14="http://schemas.microsoft.com/office/word/2010/wordml">
+              <w:rPr>
+                <w:rFonts w:ascii="Times New Roman" w:hAnsi="Times New Roman" w:eastAsia="Times New Roman" w:cs="Times New Roman"/>
+                <w:sz w:val="24"/>
+                <w:szCs w:val="24"/>
+                <w:color w:val="111111"/>
+              </w:rPr>
+              <w:t xml:space="preserve">(</w:t>
+            </w:r>
+            <w:r xmlns:w="http://schemas.openxmlformats.org/wordprocessingml/2006/main" xmlns:wp="http://schemas.openxmlformats.org/drawingml/2006/wordprocessingDrawing" xmlns:r="http://schemas.openxmlformats.org/officeDocument/2006/relationships" xmlns:w14="http://schemas.microsoft.com/office/word/2010/wordml">
+              <w:rPr>
+                <w:rFonts w:ascii="Times New Roman" w:hAnsi="Times New Roman" w:eastAsia="Times New Roman" w:cs="Times New Roman"/>
+                <w:sz w:val="24"/>
+                <w:szCs w:val="24"/>
+                <w:color w:val="111111"/>
+              </w:rPr>
+              <w:t xml:space="preserve">0.003</w:t>
+            </w:r>
+            <w:r xmlns:w="http://schemas.openxmlformats.org/wordprocessingml/2006/main" xmlns:wp="http://schemas.openxmlformats.org/drawingml/2006/wordprocessingDrawing" xmlns:r="http://schemas.openxmlformats.org/officeDocument/2006/relationships" xmlns:w14="http://schemas.microsoft.com/office/word/2010/wordml">
+              <w:rPr>
+                <w:rFonts w:ascii="Times New Roman" w:hAnsi="Times New Roman" w:eastAsia="Times New Roman" w:cs="Times New Roman"/>
+                <w:sz w:val="24"/>
+                <w:szCs w:val="24"/>
+                <w:color w:val="111111"/>
+              </w:rPr>
               <w:t xml:space="preserve">‒</w:t>
             </w:r>
             <w:r xmlns:w="http://schemas.openxmlformats.org/wordprocessingml/2006/main" xmlns:wp="http://schemas.openxmlformats.org/drawingml/2006/wordprocessingDrawing" xmlns:r="http://schemas.openxmlformats.org/officeDocument/2006/relationships" xmlns:w14="http://schemas.microsoft.com/office/word/2010/wordml">
@@ -3583,6 +3677,100 @@
                 <w:szCs w:val="24"/>
                 <w:color w:val="111111"/>
               </w:rPr>
+              <w:t xml:space="preserve">0.001</w:t>
+            </w:r>
+          </w:p>
+        </w:tc>
+        <w:tc>
+          <w:tcPr>
+            <w:tcBorders/>
+            <w:shd w:val="clear" w:color="auto" w:fill="FFFFFF"/>
+            <w:tcMar>
+              <w:top w:w="0" w:type="dxa"/>
+              <w:bottom w:w="0" w:type="dxa"/>
+              <w:left w:w="0" w:type="dxa"/>
+              <w:right w:w="0" w:type="dxa"/>
+            </w:tcMar>
+            <w:vAlign w:val="center"/>
+          </w:tcPr>
+          <w:p>
+            <w:pPr>
+              <w:jc w:val="left"/>
+              <w:spacing w:after="40" w:before="40"/>
+              <w:ind w:firstLine="0" w:left="100" w:right="100"/>
+            </w:pPr>
+            <w:r xmlns:w="http://schemas.openxmlformats.org/wordprocessingml/2006/main" xmlns:wp="http://schemas.openxmlformats.org/drawingml/2006/wordprocessingDrawing" xmlns:r="http://schemas.openxmlformats.org/officeDocument/2006/relationships" xmlns:w14="http://schemas.microsoft.com/office/word/2010/wordml">
+              <w:rPr>
+                <w:rFonts w:ascii="Times New Roman" w:hAnsi="Times New Roman" w:eastAsia="Times New Roman" w:cs="Times New Roman"/>
+                <w:sz w:val="24"/>
+                <w:szCs w:val="24"/>
+                <w:color w:val="111111"/>
+              </w:rPr>
+              <w:t xml:space="preserve">(</w:t>
+            </w:r>
+            <w:r xmlns:w="http://schemas.openxmlformats.org/wordprocessingml/2006/main" xmlns:wp="http://schemas.openxmlformats.org/drawingml/2006/wordprocessingDrawing" xmlns:r="http://schemas.openxmlformats.org/officeDocument/2006/relationships" xmlns:w14="http://schemas.microsoft.com/office/word/2010/wordml">
+              <w:rPr>
+                <w:rFonts w:ascii="Times New Roman" w:hAnsi="Times New Roman" w:eastAsia="Times New Roman" w:cs="Times New Roman"/>
+                <w:sz w:val="24"/>
+                <w:szCs w:val="24"/>
+                <w:color w:val="111111"/>
+              </w:rPr>
+              <w:t xml:space="preserve">0.000</w:t>
+            </w:r>
+            <w:r xmlns:w="http://schemas.openxmlformats.org/wordprocessingml/2006/main" xmlns:wp="http://schemas.openxmlformats.org/drawingml/2006/wordprocessingDrawing" xmlns:r="http://schemas.openxmlformats.org/officeDocument/2006/relationships" xmlns:w14="http://schemas.microsoft.com/office/word/2010/wordml">
+              <w:rPr>
+                <w:rFonts w:ascii="Times New Roman" w:hAnsi="Times New Roman" w:eastAsia="Times New Roman" w:cs="Times New Roman"/>
+                <w:sz w:val="24"/>
+                <w:szCs w:val="24"/>
+                <w:color w:val="111111"/>
+              </w:rPr>
+              <w:t xml:space="preserve">‒</w:t>
+            </w:r>
+            <w:r xmlns:w="http://schemas.openxmlformats.org/wordprocessingml/2006/main" xmlns:wp="http://schemas.openxmlformats.org/drawingml/2006/wordprocessingDrawing" xmlns:r="http://schemas.openxmlformats.org/officeDocument/2006/relationships" xmlns:w14="http://schemas.microsoft.com/office/word/2010/wordml">
+              <w:rPr>
+                <w:rFonts w:ascii="Times New Roman" w:hAnsi="Times New Roman" w:eastAsia="Times New Roman" w:cs="Times New Roman"/>
+                <w:sz w:val="24"/>
+                <w:szCs w:val="24"/>
+                <w:color w:val="111111"/>
+              </w:rPr>
+              <w:t xml:space="preserve">0.001</w:t>
+            </w:r>
+            <w:r xmlns:w="http://schemas.openxmlformats.org/wordprocessingml/2006/main" xmlns:wp="http://schemas.openxmlformats.org/drawingml/2006/wordprocessingDrawing" xmlns:r="http://schemas.openxmlformats.org/officeDocument/2006/relationships" xmlns:w14="http://schemas.microsoft.com/office/word/2010/wordml">
+              <w:rPr>
+                <w:rFonts w:ascii="Times New Roman" w:hAnsi="Times New Roman" w:eastAsia="Times New Roman" w:cs="Times New Roman"/>
+                <w:sz w:val="24"/>
+                <w:szCs w:val="24"/>
+                <w:color w:val="111111"/>
+              </w:rPr>
+              <w:t xml:space="preserve">)</w:t>
+            </w:r>
+          </w:p>
+        </w:tc>
+        <w:tc>
+          <w:tcPr>
+            <w:tcBorders/>
+            <w:shd w:val="clear" w:color="auto" w:fill="FFFFFF"/>
+            <w:tcMar>
+              <w:top w:w="0" w:type="dxa"/>
+              <w:bottom w:w="0" w:type="dxa"/>
+              <w:left w:w="0" w:type="dxa"/>
+              <w:right w:w="0" w:type="dxa"/>
+            </w:tcMar>
+            <w:vAlign w:val="center"/>
+          </w:tcPr>
+          <w:p>
+            <w:pPr>
+              <w:jc w:val="right"/>
+              <w:spacing w:after="40" w:before="40"/>
+              <w:ind w:firstLine="0" w:left="100" w:right="100"/>
+            </w:pPr>
+            <w:r xmlns:w="http://schemas.openxmlformats.org/wordprocessingml/2006/main" xmlns:wp="http://schemas.openxmlformats.org/drawingml/2006/wordprocessingDrawing" xmlns:r="http://schemas.openxmlformats.org/officeDocument/2006/relationships" xmlns:w14="http://schemas.microsoft.com/office/word/2010/wordml">
+              <w:rPr>
+                <w:rFonts w:ascii="Times New Roman" w:hAnsi="Times New Roman" w:eastAsia="Times New Roman" w:cs="Times New Roman"/>
+                <w:sz w:val="24"/>
+                <w:szCs w:val="24"/>
+                <w:color w:val="111111"/>
+              </w:rPr>
               <w:t xml:space="preserve">0.004</w:t>
             </w:r>
           </w:p>
@@ -3640,194 +3828,6 @@
                 <w:color w:val="111111"/>
               </w:rPr>
               <w:t xml:space="preserve">0.004</w:t>
-            </w:r>
-            <w:r xmlns:w="http://schemas.openxmlformats.org/wordprocessingml/2006/main" xmlns:wp="http://schemas.openxmlformats.org/drawingml/2006/wordprocessingDrawing" xmlns:r="http://schemas.openxmlformats.org/officeDocument/2006/relationships" xmlns:w14="http://schemas.microsoft.com/office/word/2010/wordml">
-              <w:rPr>
-                <w:rFonts w:ascii="Times New Roman" w:hAnsi="Times New Roman" w:eastAsia="Times New Roman" w:cs="Times New Roman"/>
-                <w:sz w:val="24"/>
-                <w:szCs w:val="24"/>
-                <w:color w:val="111111"/>
-              </w:rPr>
-              <w:t xml:space="preserve">)</w:t>
-            </w:r>
-          </w:p>
-        </w:tc>
-        <w:tc>
-          <w:tcPr>
-            <w:tcBorders/>
-            <w:shd w:val="clear" w:color="auto" w:fill="FFFFFF"/>
-            <w:tcMar>
-              <w:top w:w="0" w:type="dxa"/>
-              <w:bottom w:w="0" w:type="dxa"/>
-              <w:left w:w="0" w:type="dxa"/>
-              <w:right w:w="0" w:type="dxa"/>
-            </w:tcMar>
-            <w:vAlign w:val="center"/>
-          </w:tcPr>
-          <w:p>
-            <w:pPr>
-              <w:jc w:val="right"/>
-              <w:spacing w:after="40" w:before="40"/>
-              <w:ind w:firstLine="0" w:left="100" w:right="100"/>
-            </w:pPr>
-            <w:r xmlns:w="http://schemas.openxmlformats.org/wordprocessingml/2006/main" xmlns:wp="http://schemas.openxmlformats.org/drawingml/2006/wordprocessingDrawing" xmlns:r="http://schemas.openxmlformats.org/officeDocument/2006/relationships" xmlns:w14="http://schemas.microsoft.com/office/word/2010/wordml">
-              <w:rPr>
-                <w:rFonts w:ascii="Times New Roman" w:hAnsi="Times New Roman" w:eastAsia="Times New Roman" w:cs="Times New Roman"/>
-                <w:sz w:val="24"/>
-                <w:szCs w:val="24"/>
-                <w:color w:val="111111"/>
-              </w:rPr>
-              <w:t xml:space="preserve">0.001</w:t>
-            </w:r>
-          </w:p>
-        </w:tc>
-        <w:tc>
-          <w:tcPr>
-            <w:tcBorders/>
-            <w:shd w:val="clear" w:color="auto" w:fill="FFFFFF"/>
-            <w:tcMar>
-              <w:top w:w="0" w:type="dxa"/>
-              <w:bottom w:w="0" w:type="dxa"/>
-              <w:left w:w="0" w:type="dxa"/>
-              <w:right w:w="0" w:type="dxa"/>
-            </w:tcMar>
-            <w:vAlign w:val="center"/>
-          </w:tcPr>
-          <w:p>
-            <w:pPr>
-              <w:jc w:val="left"/>
-              <w:spacing w:after="40" w:before="40"/>
-              <w:ind w:firstLine="0" w:left="100" w:right="100"/>
-            </w:pPr>
-            <w:r xmlns:w="http://schemas.openxmlformats.org/wordprocessingml/2006/main" xmlns:wp="http://schemas.openxmlformats.org/drawingml/2006/wordprocessingDrawing" xmlns:r="http://schemas.openxmlformats.org/officeDocument/2006/relationships" xmlns:w14="http://schemas.microsoft.com/office/word/2010/wordml">
-              <w:rPr>
-                <w:rFonts w:ascii="Times New Roman" w:hAnsi="Times New Roman" w:eastAsia="Times New Roman" w:cs="Times New Roman"/>
-                <w:sz w:val="24"/>
-                <w:szCs w:val="24"/>
-                <w:color w:val="111111"/>
-              </w:rPr>
-              <w:t xml:space="preserve">(</w:t>
-            </w:r>
-            <w:r xmlns:w="http://schemas.openxmlformats.org/wordprocessingml/2006/main" xmlns:wp="http://schemas.openxmlformats.org/drawingml/2006/wordprocessingDrawing" xmlns:r="http://schemas.openxmlformats.org/officeDocument/2006/relationships" xmlns:w14="http://schemas.microsoft.com/office/word/2010/wordml">
-              <w:rPr>
-                <w:rFonts w:ascii="Times New Roman" w:hAnsi="Times New Roman" w:eastAsia="Times New Roman" w:cs="Times New Roman"/>
-                <w:sz w:val="24"/>
-                <w:szCs w:val="24"/>
-                <w:color w:val="111111"/>
-              </w:rPr>
-              <w:t xml:space="preserve">0.000</w:t>
-            </w:r>
-            <w:r xmlns:w="http://schemas.openxmlformats.org/wordprocessingml/2006/main" xmlns:wp="http://schemas.openxmlformats.org/drawingml/2006/wordprocessingDrawing" xmlns:r="http://schemas.openxmlformats.org/officeDocument/2006/relationships" xmlns:w14="http://schemas.microsoft.com/office/word/2010/wordml">
-              <w:rPr>
-                <w:rFonts w:ascii="Times New Roman" w:hAnsi="Times New Roman" w:eastAsia="Times New Roman" w:cs="Times New Roman"/>
-                <w:sz w:val="24"/>
-                <w:szCs w:val="24"/>
-                <w:color w:val="111111"/>
-              </w:rPr>
-              <w:t xml:space="preserve">‒</w:t>
-            </w:r>
-            <w:r xmlns:w="http://schemas.openxmlformats.org/wordprocessingml/2006/main" xmlns:wp="http://schemas.openxmlformats.org/drawingml/2006/wordprocessingDrawing" xmlns:r="http://schemas.openxmlformats.org/officeDocument/2006/relationships" xmlns:w14="http://schemas.microsoft.com/office/word/2010/wordml">
-              <w:rPr>
-                <w:rFonts w:ascii="Times New Roman" w:hAnsi="Times New Roman" w:eastAsia="Times New Roman" w:cs="Times New Roman"/>
-                <w:sz w:val="24"/>
-                <w:szCs w:val="24"/>
-                <w:color w:val="111111"/>
-              </w:rPr>
-              <w:t xml:space="preserve">0.001</w:t>
-            </w:r>
-            <w:r xmlns:w="http://schemas.openxmlformats.org/wordprocessingml/2006/main" xmlns:wp="http://schemas.openxmlformats.org/drawingml/2006/wordprocessingDrawing" xmlns:r="http://schemas.openxmlformats.org/officeDocument/2006/relationships" xmlns:w14="http://schemas.microsoft.com/office/word/2010/wordml">
-              <w:rPr>
-                <w:rFonts w:ascii="Times New Roman" w:hAnsi="Times New Roman" w:eastAsia="Times New Roman" w:cs="Times New Roman"/>
-                <w:sz w:val="24"/>
-                <w:szCs w:val="24"/>
-                <w:color w:val="111111"/>
-              </w:rPr>
-              <w:t xml:space="preserve">)</w:t>
-            </w:r>
-          </w:p>
-        </w:tc>
-        <w:tc>
-          <w:tcPr>
-            <w:tcBorders/>
-            <w:shd w:val="clear" w:color="auto" w:fill="FFFFFF"/>
-            <w:tcMar>
-              <w:top w:w="0" w:type="dxa"/>
-              <w:bottom w:w="0" w:type="dxa"/>
-              <w:left w:w="0" w:type="dxa"/>
-              <w:right w:w="0" w:type="dxa"/>
-            </w:tcMar>
-            <w:vAlign w:val="center"/>
-          </w:tcPr>
-          <w:p>
-            <w:pPr>
-              <w:jc w:val="right"/>
-              <w:spacing w:after="40" w:before="40"/>
-              <w:ind w:firstLine="0" w:left="100" w:right="100"/>
-            </w:pPr>
-            <w:r xmlns:w="http://schemas.openxmlformats.org/wordprocessingml/2006/main" xmlns:wp="http://schemas.openxmlformats.org/drawingml/2006/wordprocessingDrawing" xmlns:r="http://schemas.openxmlformats.org/officeDocument/2006/relationships" xmlns:w14="http://schemas.microsoft.com/office/word/2010/wordml">
-              <w:rPr>
-                <w:rFonts w:ascii="Times New Roman" w:hAnsi="Times New Roman" w:eastAsia="Times New Roman" w:cs="Times New Roman"/>
-                <w:sz w:val="24"/>
-                <w:szCs w:val="24"/>
-                <w:color w:val="111111"/>
-              </w:rPr>
-              <w:t xml:space="preserve">0.005</w:t>
-            </w:r>
-          </w:p>
-        </w:tc>
-        <w:tc>
-          <w:tcPr>
-            <w:tcBorders/>
-            <w:shd w:val="clear" w:color="auto" w:fill="FFFFFF"/>
-            <w:tcMar>
-              <w:top w:w="0" w:type="dxa"/>
-              <w:bottom w:w="0" w:type="dxa"/>
-              <w:left w:w="0" w:type="dxa"/>
-              <w:right w:w="0" w:type="dxa"/>
-            </w:tcMar>
-            <w:vAlign w:val="center"/>
-          </w:tcPr>
-          <w:p>
-            <w:pPr>
-              <w:jc w:val="left"/>
-              <w:spacing w:after="40" w:before="40"/>
-              <w:ind w:firstLine="0" w:left="100" w:right="100"/>
-            </w:pPr>
-            <w:r xmlns:w="http://schemas.openxmlformats.org/wordprocessingml/2006/main" xmlns:wp="http://schemas.openxmlformats.org/drawingml/2006/wordprocessingDrawing" xmlns:r="http://schemas.openxmlformats.org/officeDocument/2006/relationships" xmlns:w14="http://schemas.microsoft.com/office/word/2010/wordml">
-              <w:rPr>
-                <w:rFonts w:ascii="Times New Roman" w:hAnsi="Times New Roman" w:eastAsia="Times New Roman" w:cs="Times New Roman"/>
-                <w:sz w:val="24"/>
-                <w:szCs w:val="24"/>
-                <w:color w:val="111111"/>
-              </w:rPr>
-              <w:t xml:space="preserve">(</w:t>
-            </w:r>
-            <w:r xmlns:w="http://schemas.openxmlformats.org/wordprocessingml/2006/main" xmlns:wp="http://schemas.openxmlformats.org/drawingml/2006/wordprocessingDrawing" xmlns:r="http://schemas.openxmlformats.org/officeDocument/2006/relationships" xmlns:w14="http://schemas.microsoft.com/office/word/2010/wordml">
-              <w:rPr>
-                <w:rFonts w:ascii="Times New Roman" w:hAnsi="Times New Roman" w:eastAsia="Times New Roman" w:cs="Times New Roman"/>
-                <w:sz w:val="24"/>
-                <w:szCs w:val="24"/>
-                <w:color w:val="111111"/>
-              </w:rPr>
-              <w:t xml:space="preserve">0.004</w:t>
-            </w:r>
-            <w:r xmlns:w="http://schemas.openxmlformats.org/wordprocessingml/2006/main" xmlns:wp="http://schemas.openxmlformats.org/drawingml/2006/wordprocessingDrawing" xmlns:r="http://schemas.openxmlformats.org/officeDocument/2006/relationships" xmlns:w14="http://schemas.microsoft.com/office/word/2010/wordml">
-              <w:rPr>
-                <w:rFonts w:ascii="Times New Roman" w:hAnsi="Times New Roman" w:eastAsia="Times New Roman" w:cs="Times New Roman"/>
-                <w:sz w:val="24"/>
-                <w:szCs w:val="24"/>
-                <w:color w:val="111111"/>
-              </w:rPr>
-              <w:t xml:space="preserve">‒</w:t>
-            </w:r>
-            <w:r xmlns:w="http://schemas.openxmlformats.org/wordprocessingml/2006/main" xmlns:wp="http://schemas.openxmlformats.org/drawingml/2006/wordprocessingDrawing" xmlns:r="http://schemas.openxmlformats.org/officeDocument/2006/relationships" xmlns:w14="http://schemas.microsoft.com/office/word/2010/wordml">
-              <w:rPr>
-                <w:rFonts w:ascii="Times New Roman" w:hAnsi="Times New Roman" w:eastAsia="Times New Roman" w:cs="Times New Roman"/>
-                <w:sz w:val="24"/>
-                <w:szCs w:val="24"/>
-                <w:color w:val="111111"/>
-              </w:rPr>
-              <w:t xml:space="preserve">0.005</w:t>
             </w:r>
             <w:r xmlns:w="http://schemas.openxmlformats.org/wordprocessingml/2006/main" xmlns:wp="http://schemas.openxmlformats.org/drawingml/2006/wordprocessingDrawing" xmlns:r="http://schemas.openxmlformats.org/officeDocument/2006/relationships" xmlns:w14="http://schemas.microsoft.com/office/word/2010/wordml">
               <w:rPr>
@@ -4372,7 +4372,7 @@
                 <w:szCs w:val="24"/>
                 <w:color w:val="111111"/>
               </w:rPr>
-              <w:t xml:space="preserve">1.389</w:t>
+              <w:t xml:space="preserve">1.388</w:t>
             </w:r>
           </w:p>
         </w:tc>
@@ -4432,7 +4432,7 @@
                 <w:szCs w:val="24"/>
                 <w:color w:val="111111"/>
               </w:rPr>
-              <w:t xml:space="preserve">2.135</w:t>
+              <w:t xml:space="preserve">2.134</w:t>
             </w:r>
             <w:r xmlns:w="http://schemas.openxmlformats.org/wordprocessingml/2006/main" xmlns:wp="http://schemas.openxmlformats.org/drawingml/2006/wordprocessingDrawing" xmlns:r="http://schemas.openxmlformats.org/officeDocument/2006/relationships" xmlns:w14="http://schemas.microsoft.com/office/word/2010/wordml">
               <w:rPr>
@@ -4512,7 +4512,7 @@
                 <w:szCs w:val="24"/>
                 <w:color w:val="111111"/>
               </w:rPr>
-              <w:t xml:space="preserve">0.617</w:t>
+              <w:t xml:space="preserve">0.616</w:t>
             </w:r>
             <w:r xmlns:w="http://schemas.openxmlformats.org/wordprocessingml/2006/main" xmlns:wp="http://schemas.openxmlformats.org/drawingml/2006/wordprocessingDrawing" xmlns:r="http://schemas.openxmlformats.org/officeDocument/2006/relationships" xmlns:w14="http://schemas.microsoft.com/office/word/2010/wordml">
               <w:rPr>
@@ -4532,7 +4532,7 @@
                 <w:szCs w:val="24"/>
                 <w:color w:val="111111"/>
               </w:rPr>
-              <w:t xml:space="preserve">1.838</w:t>
+              <w:t xml:space="preserve">1.837</w:t>
             </w:r>
             <w:r xmlns:w="http://schemas.openxmlformats.org/wordprocessingml/2006/main" xmlns:wp="http://schemas.openxmlformats.org/drawingml/2006/wordprocessingDrawing" xmlns:r="http://schemas.openxmlformats.org/officeDocument/2006/relationships" xmlns:w14="http://schemas.microsoft.com/office/word/2010/wordml">
               <w:rPr>
@@ -4712,7 +4712,7 @@
                 <w:szCs w:val="24"/>
                 <w:color w:val="111111"/>
               </w:rPr>
-              <w:t xml:space="preserve">0.271</w:t>
+              <w:t xml:space="preserve">0.270</w:t>
             </w:r>
             <w:r xmlns:w="http://schemas.openxmlformats.org/wordprocessingml/2006/main" xmlns:wp="http://schemas.openxmlformats.org/drawingml/2006/wordprocessingDrawing" xmlns:r="http://schemas.openxmlformats.org/officeDocument/2006/relationships" xmlns:w14="http://schemas.microsoft.com/office/word/2010/wordml">
               <w:rPr>
@@ -4921,7 +4921,7 @@
                 <w:szCs w:val="24"/>
                 <w:color w:val="111111"/>
               </w:rPr>
-              <w:t xml:space="preserve">11.339</w:t>
+              <w:t xml:space="preserve">11.338</w:t>
             </w:r>
           </w:p>
         </w:tc>
@@ -5090,7 +5090,7 @@
                 <w:szCs w:val="24"/>
                 <w:color w:val="111111"/>
               </w:rPr>
-              <w:t xml:space="preserve">18.047</w:t>
+              <w:t xml:space="preserve">18.046</w:t>
             </w:r>
             <w:r xmlns:w="http://schemas.openxmlformats.org/wordprocessingml/2006/main" xmlns:wp="http://schemas.openxmlformats.org/drawingml/2006/wordprocessingDrawing" xmlns:r="http://schemas.openxmlformats.org/officeDocument/2006/relationships" xmlns:w14="http://schemas.microsoft.com/office/word/2010/wordml">
               <w:rPr>
@@ -5176,7 +5176,7 @@
                 <w:szCs w:val="24"/>
                 <w:color w:val="111111"/>
               </w:rPr>
-              <w:t xml:space="preserve">8.215</w:t>
+              <w:t xml:space="preserve">8.214</w:t>
             </w:r>
             <w:r xmlns:w="http://schemas.openxmlformats.org/wordprocessingml/2006/main" xmlns:wp="http://schemas.openxmlformats.org/drawingml/2006/wordprocessingDrawing" xmlns:r="http://schemas.openxmlformats.org/officeDocument/2006/relationships" xmlns:w14="http://schemas.microsoft.com/office/word/2010/wordml">
               <w:rPr>
@@ -5196,7 +5196,7 @@
                 <w:szCs w:val="24"/>
                 <w:color w:val="111111"/>
               </w:rPr>
-              <w:t xml:space="preserve">18.598</w:t>
+              <w:t xml:space="preserve">18.597</w:t>
             </w:r>
             <w:r xmlns:w="http://schemas.openxmlformats.org/wordprocessingml/2006/main" xmlns:wp="http://schemas.openxmlformats.org/drawingml/2006/wordprocessingDrawing" xmlns:r="http://schemas.openxmlformats.org/officeDocument/2006/relationships" xmlns:w14="http://schemas.microsoft.com/office/word/2010/wordml">
               <w:rPr>

</xml_diff>